<commit_message>
Update Lunaura National Document.docx
</commit_message>
<xml_diff>
--- a/Lunaura/Lunaura National Document.docx
+++ b/Lunaura/Lunaura National Document.docx
@@ -15,7 +15,15 @@
         <w:spacing w:line="240" w:lineRule="auto"/>
       </w:pPr>
       <w:r>
-        <w:t>To Lunaura, land of cyan skies,</w:t>
+        <w:t xml:space="preserve">To </w:t>
+      </w:r>
+      <w:proofErr w:type="spellStart"/>
+      <w:r>
+        <w:t>Lunaura</w:t>
+      </w:r>
+      <w:proofErr w:type="spellEnd"/>
+      <w:r>
+        <w:t>, land of cyan skies,</w:t>
       </w:r>
     </w:p>
     <w:p>
@@ -81,15 +89,31 @@
         <w:spacing w:line="240" w:lineRule="auto"/>
       </w:pPr>
       <w:r>
-        <w:t>Oh Lunaura, sacred home,</w:t>
-      </w:r>
-    </w:p>
-    <w:p>
-      <w:pPr>
-        <w:spacing w:line="240" w:lineRule="auto"/>
-      </w:pPr>
-      <w:r>
-        <w:t>Oh Lunaura, where we’ve grown,</w:t>
+        <w:t xml:space="preserve">Oh </w:t>
+      </w:r>
+      <w:proofErr w:type="spellStart"/>
+      <w:r>
+        <w:t>Lunaura</w:t>
+      </w:r>
+      <w:proofErr w:type="spellEnd"/>
+      <w:r>
+        <w:t>, sacred home,</w:t>
+      </w:r>
+    </w:p>
+    <w:p>
+      <w:pPr>
+        <w:spacing w:line="240" w:lineRule="auto"/>
+      </w:pPr>
+      <w:r>
+        <w:t xml:space="preserve">Oh </w:t>
+      </w:r>
+      <w:proofErr w:type="spellStart"/>
+      <w:r>
+        <w:t>Lunaura</w:t>
+      </w:r>
+      <w:proofErr w:type="spellEnd"/>
+      <w:r>
+        <w:t>, where we’ve grown,</w:t>
       </w:r>
     </w:p>
     <w:p>
@@ -183,15 +207,31 @@
         <w:spacing w:line="240" w:lineRule="auto"/>
       </w:pPr>
       <w:r>
-        <w:t>Oh Lunaura, sacred home,</w:t>
-      </w:r>
-    </w:p>
-    <w:p>
-      <w:pPr>
-        <w:spacing w:line="240" w:lineRule="auto"/>
-      </w:pPr>
-      <w:r>
-        <w:t>Oh Lunaura, where we’ve grown,</w:t>
+        <w:t xml:space="preserve">Oh </w:t>
+      </w:r>
+      <w:proofErr w:type="spellStart"/>
+      <w:r>
+        <w:t>Lunaura</w:t>
+      </w:r>
+      <w:proofErr w:type="spellEnd"/>
+      <w:r>
+        <w:t>, sacred home,</w:t>
+      </w:r>
+    </w:p>
+    <w:p>
+      <w:pPr>
+        <w:spacing w:line="240" w:lineRule="auto"/>
+      </w:pPr>
+      <w:r>
+        <w:t xml:space="preserve">Oh </w:t>
+      </w:r>
+      <w:proofErr w:type="spellStart"/>
+      <w:r>
+        <w:t>Lunaura</w:t>
+      </w:r>
+      <w:proofErr w:type="spellEnd"/>
+      <w:r>
+        <w:t>, where we’ve grown,</w:t>
       </w:r>
     </w:p>
     <w:p>
@@ -226,127 +266,6 @@
         <w:spacing w:line="240" w:lineRule="auto"/>
       </w:pPr>
       <w:r>
-        <w:t>(Verse 3)</w:t>
-      </w:r>
-    </w:p>
-    <w:p>
-      <w:pPr>
-        <w:spacing w:line="240" w:lineRule="auto"/>
-      </w:pPr>
-      <w:r>
-        <w:t>Our verdant woods</w:t>
-      </w:r>
-      <w:r>
-        <w:t xml:space="preserve">, </w:t>
-      </w:r>
-      <w:r>
-        <w:t>our seas of blue</w:t>
-      </w:r>
-      <w:r>
-        <w:t>,</w:t>
-      </w:r>
-    </w:p>
-    <w:p>
-      <w:pPr>
-        <w:spacing w:line="240" w:lineRule="auto"/>
-      </w:pPr>
-      <w:r>
-        <w:t xml:space="preserve">Preserving them, </w:t>
-      </w:r>
-      <w:r>
-        <w:t>we</w:t>
-      </w:r>
-      <w:r>
-        <w:t xml:space="preserve"> vow.</w:t>
-      </w:r>
-    </w:p>
-    <w:p>
-      <w:pPr>
-        <w:spacing w:line="240" w:lineRule="auto"/>
-      </w:pPr>
-      <w:r>
-        <w:t xml:space="preserve">The </w:t>
-      </w:r>
-      <w:r>
-        <w:t>sun will rise, across all faces.</w:t>
-      </w:r>
-    </w:p>
-    <w:p>
-      <w:pPr>
-        <w:spacing w:line="240" w:lineRule="auto"/>
-      </w:pPr>
-      <w:r>
-        <w:t xml:space="preserve">Within your arms, we </w:t>
-      </w:r>
-      <w:r>
-        <w:t>thrive</w:t>
-      </w:r>
-      <w:r>
-        <w:t>.</w:t>
-      </w:r>
-    </w:p>
-    <w:p>
-      <w:pPr>
-        <w:spacing w:line="240" w:lineRule="auto"/>
-      </w:pPr>
-    </w:p>
-    <w:p>
-      <w:pPr>
-        <w:spacing w:line="240" w:lineRule="auto"/>
-      </w:pPr>
-      <w:r>
-        <w:t>(Chorus)</w:t>
-      </w:r>
-    </w:p>
-    <w:p>
-      <w:pPr>
-        <w:spacing w:line="240" w:lineRule="auto"/>
-      </w:pPr>
-      <w:r>
-        <w:t>Oh Lunaura, sacred home,</w:t>
-      </w:r>
-    </w:p>
-    <w:p>
-      <w:pPr>
-        <w:spacing w:line="240" w:lineRule="auto"/>
-      </w:pPr>
-      <w:r>
-        <w:lastRenderedPageBreak/>
-        <w:t>Oh Lunaura, where we’ve grown,</w:t>
-      </w:r>
-    </w:p>
-    <w:p>
-      <w:pPr>
-        <w:spacing w:line="240" w:lineRule="auto"/>
-      </w:pPr>
-      <w:r>
-        <w:t xml:space="preserve">To you </w:t>
-      </w:r>
-      <w:r>
-        <w:t>now and ever</w:t>
-      </w:r>
-      <w:r>
-        <w:t>,</w:t>
-      </w:r>
-    </w:p>
-    <w:p>
-      <w:pPr>
-        <w:spacing w:line="240" w:lineRule="auto"/>
-      </w:pPr>
-      <w:r>
-        <w:t>With you we plant our roots.</w:t>
-      </w:r>
-    </w:p>
-    <w:p>
-      <w:pPr>
-        <w:spacing w:line="240" w:lineRule="auto"/>
-      </w:pPr>
-    </w:p>
-    <w:p>
-      <w:pPr>
-        <w:spacing w:line="240" w:lineRule="auto"/>
-      </w:pPr>
-      <w:r>
         <w:t>(Outro)</w:t>
       </w:r>
     </w:p>
@@ -355,7 +274,15 @@
         <w:spacing w:line="240" w:lineRule="auto"/>
       </w:pPr>
       <w:r>
-        <w:t>For Lunaura, land divine,</w:t>
+        <w:t xml:space="preserve">For </w:t>
+      </w:r>
+      <w:proofErr w:type="spellStart"/>
+      <w:r>
+        <w:t>Lunaura</w:t>
+      </w:r>
+      <w:proofErr w:type="spellEnd"/>
+      <w:r>
+        <w:t>, land divine,</w:t>
       </w:r>
     </w:p>
     <w:p>
@@ -384,8 +311,13 @@
       <w:r>
         <w:t xml:space="preserve">We stand by you, </w:t>
       </w:r>
-      <w:r>
-        <w:t>til the last of days</w:t>
+      <w:proofErr w:type="spellStart"/>
+      <w:r>
+        <w:t>til</w:t>
+      </w:r>
+      <w:proofErr w:type="spellEnd"/>
+      <w:r>
+        <w:t xml:space="preserve"> the last of days</w:t>
       </w:r>
       <w:r>
         <w:t>.</w:t>

</xml_diff>